<commit_message>
Hoan thanh câu 6-7-8
</commit_message>
<xml_diff>
--- a/BT Git 2.docx
+++ b/BT Git 2.docx
@@ -245,6 +245,7 @@
       <w:r>
         <w:rPr>
           <w:rFonts w:ascii="Times New Roman" w:hAnsi="Times New Roman" w:cs="Times New Roman"/>
+          <w:noProof/>
           <w:sz w:val="28"/>
           <w:szCs w:val="28"/>
         </w:rPr>
@@ -264,7 +265,7 @@
                     <pic:cNvPicPr/>
                   </pic:nvPicPr>
                   <pic:blipFill>
-                    <a:blip r:embed="rId5"/>
+                    <a:blip r:embed="rId7"/>
                     <a:stretch>
                       <a:fillRect/>
                     </a:stretch>
@@ -300,7 +301,32 @@
           <w:sz w:val="28"/>
           <w:szCs w:val="28"/>
         </w:rPr>
-        <w:t>Ta sử dụng i</w:t>
+        <w:lastRenderedPageBreak/>
+        <w:t xml:space="preserve">Ta sử dụng </w:t>
+      </w:r>
+      <w:r>
+        <w:rPr>
+          <w:rFonts w:ascii="Times New Roman" w:hAnsi="Times New Roman" w:cs="Times New Roman"/>
+          <w:sz w:val="28"/>
+          <w:szCs w:val="28"/>
+        </w:rPr>
+        <w:t xml:space="preserve">hàm git tag -v name -m “Nội dung chi tiết”. Nếu chỉ cần tạo tag đơn giản thì chỉ cần ghi </w:t>
+      </w:r>
+      <w:r>
+        <w:rPr>
+          <w:rFonts w:ascii="Times New Roman" w:hAnsi="Times New Roman" w:cs="Times New Roman"/>
+          <w:sz w:val="28"/>
+          <w:szCs w:val="28"/>
+        </w:rPr>
+        <w:t>git tag &lt;tag_name&gt;</w:t>
+      </w:r>
+      <w:r>
+        <w:rPr>
+          <w:rFonts w:ascii="Times New Roman" w:hAnsi="Times New Roman" w:cs="Times New Roman"/>
+          <w:sz w:val="28"/>
+          <w:szCs w:val="28"/>
+        </w:rPr>
+        <w:t>.</w:t>
       </w:r>
     </w:p>
     <w:p>
@@ -322,8 +348,397 @@
           <w:sz w:val="28"/>
           <w:szCs w:val="28"/>
         </w:rPr>
+        <w:t>Phân biệt revert với reset</w:t>
+      </w:r>
+    </w:p>
+    <w:p>
+      <w:pPr>
+        <w:pStyle w:val="ListParagraph"/>
+        <w:numPr>
+          <w:ilvl w:val="0"/>
+          <w:numId w:val="25"/>
+        </w:numPr>
+        <w:rPr>
+          <w:rFonts w:ascii="Times New Roman" w:hAnsi="Times New Roman" w:cs="Times New Roman"/>
+          <w:sz w:val="28"/>
+          <w:szCs w:val="28"/>
+        </w:rPr>
+      </w:pPr>
+      <w:r>
+        <w:rPr>
+          <w:rFonts w:ascii="Times New Roman" w:hAnsi="Times New Roman" w:cs="Times New Roman"/>
+          <w:sz w:val="28"/>
+          <w:szCs w:val="28"/>
+        </w:rPr>
+        <w:t>Revert sẽ quay lấy commit từ nhánh muốn quay lại và tạo ra nhánh mới: Không bị mất commit trước đó.</w:t>
+      </w:r>
+    </w:p>
+    <w:p>
+      <w:pPr>
+        <w:rPr>
+          <w:rFonts w:ascii="Times New Roman" w:hAnsi="Times New Roman" w:cs="Times New Roman"/>
+          <w:sz w:val="28"/>
+          <w:szCs w:val="28"/>
+        </w:rPr>
+      </w:pPr>
+      <w:r>
+        <w:rPr>
+          <w:rFonts w:ascii="Times New Roman" w:hAnsi="Times New Roman" w:cs="Times New Roman"/>
+          <w:sz w:val="28"/>
+          <w:szCs w:val="28"/>
+        </w:rPr>
+        <w:drawing>
+          <wp:inline distT="0" distB="0" distL="0" distR="0" wp14:anchorId="6FE961EF" wp14:editId="675EF2FA">
+            <wp:extent cx="5792008" cy="800212"/>
+            <wp:effectExtent l="0" t="0" r="0" b="0"/>
+            <wp:docPr id="705052082" name="Picture 1" descr="A black screen with yellow text&#10;&#10;Description automatically generated"/>
+            <wp:cNvGraphicFramePr>
+              <a:graphicFrameLocks xmlns:a="http://schemas.openxmlformats.org/drawingml/2006/main" noChangeAspect="1"/>
+            </wp:cNvGraphicFramePr>
+            <a:graphic xmlns:a="http://schemas.openxmlformats.org/drawingml/2006/main">
+              <a:graphicData uri="http://schemas.openxmlformats.org/drawingml/2006/picture">
+                <pic:pic xmlns:pic="http://schemas.openxmlformats.org/drawingml/2006/picture">
+                  <pic:nvPicPr>
+                    <pic:cNvPr id="705052082" name="Picture 1" descr="A black screen with yellow text&#10;&#10;Description automatically generated"/>
+                    <pic:cNvPicPr/>
+                  </pic:nvPicPr>
+                  <pic:blipFill>
+                    <a:blip r:embed="rId8"/>
+                    <a:stretch>
+                      <a:fillRect/>
+                    </a:stretch>
+                  </pic:blipFill>
+                  <pic:spPr>
+                    <a:xfrm>
+                      <a:off x="0" y="0"/>
+                      <a:ext cx="5792008" cy="800212"/>
+                    </a:xfrm>
+                    <a:prstGeom prst="rect">
+                      <a:avLst/>
+                    </a:prstGeom>
+                  </pic:spPr>
+                </pic:pic>
+              </a:graphicData>
+            </a:graphic>
+          </wp:inline>
+        </w:drawing>
+      </w:r>
+    </w:p>
+    <w:p>
+      <w:pPr>
+        <w:rPr>
+          <w:rFonts w:ascii="Times New Roman" w:hAnsi="Times New Roman" w:cs="Times New Roman"/>
+          <w:sz w:val="28"/>
+          <w:szCs w:val="28"/>
+        </w:rPr>
+      </w:pPr>
+      <w:r>
+        <w:rPr>
+          <w:rFonts w:ascii="Times New Roman" w:hAnsi="Times New Roman" w:cs="Times New Roman"/>
+          <w:sz w:val="28"/>
+          <w:szCs w:val="28"/>
+        </w:rPr>
+        <w:drawing>
+          <wp:inline distT="0" distB="0" distL="0" distR="0" wp14:anchorId="5267C671" wp14:editId="68C908B9">
+            <wp:extent cx="5677692" cy="2743583"/>
+            <wp:effectExtent l="0" t="0" r="0" b="0"/>
+            <wp:docPr id="1578285473" name="Picture 1"/>
+            <wp:cNvGraphicFramePr>
+              <a:graphicFrameLocks xmlns:a="http://schemas.openxmlformats.org/drawingml/2006/main" noChangeAspect="1"/>
+            </wp:cNvGraphicFramePr>
+            <a:graphic xmlns:a="http://schemas.openxmlformats.org/drawingml/2006/main">
+              <a:graphicData uri="http://schemas.openxmlformats.org/drawingml/2006/picture">
+                <pic:pic xmlns:pic="http://schemas.openxmlformats.org/drawingml/2006/picture">
+                  <pic:nvPicPr>
+                    <pic:cNvPr id="1578285473" name=""/>
+                    <pic:cNvPicPr/>
+                  </pic:nvPicPr>
+                  <pic:blipFill>
+                    <a:blip r:embed="rId9"/>
+                    <a:stretch>
+                      <a:fillRect/>
+                    </a:stretch>
+                  </pic:blipFill>
+                  <pic:spPr>
+                    <a:xfrm>
+                      <a:off x="0" y="0"/>
+                      <a:ext cx="5677692" cy="2743583"/>
+                    </a:xfrm>
+                    <a:prstGeom prst="rect">
+                      <a:avLst/>
+                    </a:prstGeom>
+                  </pic:spPr>
+                </pic:pic>
+              </a:graphicData>
+            </a:graphic>
+          </wp:inline>
+        </w:drawing>
+      </w:r>
+    </w:p>
+    <w:p>
+      <w:pPr>
+        <w:pStyle w:val="ListParagraph"/>
+        <w:numPr>
+          <w:ilvl w:val="0"/>
+          <w:numId w:val="25"/>
+        </w:numPr>
+        <w:rPr>
+          <w:rFonts w:ascii="Times New Roman" w:hAnsi="Times New Roman" w:cs="Times New Roman"/>
+          <w:sz w:val="28"/>
+          <w:szCs w:val="28"/>
+        </w:rPr>
+      </w:pPr>
+      <w:r>
+        <w:rPr>
+          <w:rFonts w:ascii="Times New Roman" w:hAnsi="Times New Roman" w:cs="Times New Roman"/>
+          <w:sz w:val="28"/>
+          <w:szCs w:val="28"/>
+        </w:rPr>
+        <w:t>Reset sẽ lấy lại commit muốn quay lại và các commit sau commit muốn quay lại đó sẽ bị mất hết. Tùy theo loại reset thì sẽ có các chế độ reset khác nhau: Có 3 chế độ soft, mixed và hard.</w:t>
+      </w:r>
+    </w:p>
+    <w:p>
+      <w:pPr>
+        <w:pStyle w:val="ListParagraph"/>
+        <w:numPr>
+          <w:ilvl w:val="0"/>
+          <w:numId w:val="25"/>
+        </w:numPr>
+        <w:rPr>
+          <w:rFonts w:ascii="Times New Roman" w:hAnsi="Times New Roman" w:cs="Times New Roman"/>
+          <w:sz w:val="28"/>
+          <w:szCs w:val="28"/>
+        </w:rPr>
+      </w:pPr>
+      <w:r>
+        <w:rPr>
+          <w:rFonts w:ascii="Times New Roman" w:hAnsi="Times New Roman" w:cs="Times New Roman"/>
+          <w:sz w:val="28"/>
+          <w:szCs w:val="28"/>
+        </w:rPr>
+        <w:t>git reset --hard;</w:t>
+      </w:r>
+    </w:p>
+    <w:p>
+      <w:pPr>
+        <w:ind w:left="360"/>
+        <w:rPr>
+          <w:rFonts w:ascii="Times New Roman" w:hAnsi="Times New Roman" w:cs="Times New Roman"/>
+          <w:sz w:val="28"/>
+          <w:szCs w:val="28"/>
+        </w:rPr>
+      </w:pPr>
+      <w:r>
+        <w:rPr>
+          <w:rFonts w:ascii="Times New Roman" w:hAnsi="Times New Roman" w:cs="Times New Roman"/>
+          <w:sz w:val="28"/>
+          <w:szCs w:val="28"/>
+          <w:highlight w:val="yellow"/>
+        </w:rPr>
         <w:lastRenderedPageBreak/>
-        <w:t>Phân biệt revert với reset</w:t>
+        <w:drawing>
+          <wp:anchor distT="0" distB="0" distL="114300" distR="114300" simplePos="0" relativeHeight="251658240" behindDoc="0" locked="0" layoutInCell="1" allowOverlap="1" wp14:anchorId="61211808" wp14:editId="1C375DB2">
+            <wp:simplePos x="0" y="0"/>
+            <wp:positionH relativeFrom="column">
+              <wp:posOffset>228600</wp:posOffset>
+            </wp:positionH>
+            <wp:positionV relativeFrom="paragraph">
+              <wp:posOffset>0</wp:posOffset>
+            </wp:positionV>
+            <wp:extent cx="5353050" cy="3069590"/>
+            <wp:effectExtent l="0" t="0" r="0" b="0"/>
+            <wp:wrapTopAndBottom/>
+            <wp:docPr id="696216305" name="Picture 1" descr="A computer screen shot of a program&#10;&#10;Description automatically generated"/>
+            <wp:cNvGraphicFramePr>
+              <a:graphicFrameLocks xmlns:a="http://schemas.openxmlformats.org/drawingml/2006/main" noChangeAspect="1"/>
+            </wp:cNvGraphicFramePr>
+            <a:graphic xmlns:a="http://schemas.openxmlformats.org/drawingml/2006/main">
+              <a:graphicData uri="http://schemas.openxmlformats.org/drawingml/2006/picture">
+                <pic:pic xmlns:pic="http://schemas.openxmlformats.org/drawingml/2006/picture">
+                  <pic:nvPicPr>
+                    <pic:cNvPr id="696216305" name="Picture 1" descr="A computer screen shot of a program&#10;&#10;Description automatically generated"/>
+                    <pic:cNvPicPr/>
+                  </pic:nvPicPr>
+                  <pic:blipFill>
+                    <a:blip r:embed="rId10">
+                      <a:extLst>
+                        <a:ext uri="{28A0092B-C50C-407E-A947-70E740481C1C}">
+                          <a14:useLocalDpi xmlns:a14="http://schemas.microsoft.com/office/drawing/2010/main" val="0"/>
+                        </a:ext>
+                      </a:extLst>
+                    </a:blip>
+                    <a:stretch>
+                      <a:fillRect/>
+                    </a:stretch>
+                  </pic:blipFill>
+                  <pic:spPr>
+                    <a:xfrm>
+                      <a:off x="0" y="0"/>
+                      <a:ext cx="5353050" cy="3069590"/>
+                    </a:xfrm>
+                    <a:prstGeom prst="rect">
+                      <a:avLst/>
+                    </a:prstGeom>
+                  </pic:spPr>
+                </pic:pic>
+              </a:graphicData>
+            </a:graphic>
+            <wp14:sizeRelH relativeFrom="margin">
+              <wp14:pctWidth>0</wp14:pctWidth>
+            </wp14:sizeRelH>
+            <wp14:sizeRelV relativeFrom="margin">
+              <wp14:pctHeight>0</wp14:pctHeight>
+            </wp14:sizeRelV>
+          </wp:anchor>
+        </w:drawing>
+      </w:r>
+      <w:r>
+        <w:rPr>
+          <w:rFonts w:ascii="Times New Roman" w:hAnsi="Times New Roman" w:cs="Times New Roman"/>
+          <w:sz w:val="28"/>
+          <w:szCs w:val="28"/>
+        </w:rPr>
+        <w:t>git reset --soft:</w:t>
+      </w:r>
+    </w:p>
+    <w:p>
+      <w:pPr>
+        <w:ind w:left="360"/>
+        <w:rPr>
+          <w:rFonts w:ascii="Times New Roman" w:hAnsi="Times New Roman" w:cs="Times New Roman"/>
+          <w:sz w:val="28"/>
+          <w:szCs w:val="28"/>
+        </w:rPr>
+      </w:pPr>
+      <w:r>
+        <w:rPr>
+          <w:rFonts w:ascii="Times New Roman" w:hAnsi="Times New Roman" w:cs="Times New Roman"/>
+          <w:sz w:val="28"/>
+          <w:szCs w:val="28"/>
+        </w:rPr>
+        <w:drawing>
+          <wp:inline distT="0" distB="0" distL="0" distR="0" wp14:anchorId="2003534C" wp14:editId="26255B3D">
+            <wp:extent cx="5943600" cy="3348355"/>
+            <wp:effectExtent l="0" t="0" r="0" b="4445"/>
+            <wp:docPr id="418867207" name="Picture 1"/>
+            <wp:cNvGraphicFramePr>
+              <a:graphicFrameLocks xmlns:a="http://schemas.openxmlformats.org/drawingml/2006/main" noChangeAspect="1"/>
+            </wp:cNvGraphicFramePr>
+            <a:graphic xmlns:a="http://schemas.openxmlformats.org/drawingml/2006/main">
+              <a:graphicData uri="http://schemas.openxmlformats.org/drawingml/2006/picture">
+                <pic:pic xmlns:pic="http://schemas.openxmlformats.org/drawingml/2006/picture">
+                  <pic:nvPicPr>
+                    <pic:cNvPr id="418867207" name=""/>
+                    <pic:cNvPicPr/>
+                  </pic:nvPicPr>
+                  <pic:blipFill>
+                    <a:blip r:embed="rId11"/>
+                    <a:stretch>
+                      <a:fillRect/>
+                    </a:stretch>
+                  </pic:blipFill>
+                  <pic:spPr>
+                    <a:xfrm>
+                      <a:off x="0" y="0"/>
+                      <a:ext cx="5943600" cy="3348355"/>
+                    </a:xfrm>
+                    <a:prstGeom prst="rect">
+                      <a:avLst/>
+                    </a:prstGeom>
+                  </pic:spPr>
+                </pic:pic>
+              </a:graphicData>
+            </a:graphic>
+          </wp:inline>
+        </w:drawing>
+      </w:r>
+    </w:p>
+    <w:p>
+      <w:pPr>
+        <w:rPr>
+          <w:rFonts w:ascii="Times New Roman" w:hAnsi="Times New Roman" w:cs="Times New Roman"/>
+          <w:sz w:val="28"/>
+          <w:szCs w:val="28"/>
+        </w:rPr>
+      </w:pPr>
+      <w:r>
+        <w:rPr>
+          <w:rFonts w:ascii="Times New Roman" w:hAnsi="Times New Roman" w:cs="Times New Roman"/>
+          <w:sz w:val="28"/>
+          <w:szCs w:val="28"/>
+        </w:rPr>
+        <w:br w:type="page"/>
+      </w:r>
+    </w:p>
+    <w:p>
+      <w:pPr>
+        <w:ind w:left="360"/>
+        <w:rPr>
+          <w:rFonts w:ascii="Times New Roman" w:hAnsi="Times New Roman" w:cs="Times New Roman"/>
+          <w:sz w:val="28"/>
+          <w:szCs w:val="28"/>
+        </w:rPr>
+      </w:pPr>
+      <w:r>
+        <w:rPr>
+          <w:rFonts w:ascii="Times New Roman" w:hAnsi="Times New Roman" w:cs="Times New Roman"/>
+          <w:sz w:val="28"/>
+          <w:szCs w:val="28"/>
+        </w:rPr>
+        <w:lastRenderedPageBreak/>
+        <w:t>git reset --mixed:</w:t>
+      </w:r>
+    </w:p>
+    <w:p>
+      <w:pPr>
+        <w:ind w:left="360"/>
+        <w:rPr>
+          <w:rFonts w:ascii="Times New Roman" w:hAnsi="Times New Roman" w:cs="Times New Roman"/>
+          <w:sz w:val="28"/>
+          <w:szCs w:val="28"/>
+        </w:rPr>
+      </w:pPr>
+      <w:r>
+        <w:rPr>
+          <w:rFonts w:ascii="Times New Roman" w:hAnsi="Times New Roman" w:cs="Times New Roman"/>
+          <w:sz w:val="28"/>
+          <w:szCs w:val="28"/>
+        </w:rPr>
+        <w:drawing>
+          <wp:inline distT="0" distB="0" distL="0" distR="0" wp14:anchorId="65D7F77E" wp14:editId="44E5C696">
+            <wp:extent cx="5943600" cy="3183890"/>
+            <wp:effectExtent l="0" t="0" r="0" b="0"/>
+            <wp:docPr id="439372825" name="Picture 1" descr="A screen shot of a computer program&#10;&#10;Description automatically generated"/>
+            <wp:cNvGraphicFramePr>
+              <a:graphicFrameLocks xmlns:a="http://schemas.openxmlformats.org/drawingml/2006/main" noChangeAspect="1"/>
+            </wp:cNvGraphicFramePr>
+            <a:graphic xmlns:a="http://schemas.openxmlformats.org/drawingml/2006/main">
+              <a:graphicData uri="http://schemas.openxmlformats.org/drawingml/2006/picture">
+                <pic:pic xmlns:pic="http://schemas.openxmlformats.org/drawingml/2006/picture">
+                  <pic:nvPicPr>
+                    <pic:cNvPr id="439372825" name="Picture 1" descr="A screen shot of a computer program&#10;&#10;Description automatically generated"/>
+                    <pic:cNvPicPr/>
+                  </pic:nvPicPr>
+                  <pic:blipFill>
+                    <a:blip r:embed="rId12"/>
+                    <a:stretch>
+                      <a:fillRect/>
+                    </a:stretch>
+                  </pic:blipFill>
+                  <pic:spPr>
+                    <a:xfrm>
+                      <a:off x="0" y="0"/>
+                      <a:ext cx="5943600" cy="3183890"/>
+                    </a:xfrm>
+                    <a:prstGeom prst="rect">
+                      <a:avLst/>
+                    </a:prstGeom>
+                  </pic:spPr>
+                </pic:pic>
+              </a:graphicData>
+            </a:graphic>
+          </wp:inline>
+        </w:drawing>
       </w:r>
     </w:p>
     <w:p>
@@ -347,6 +762,200 @@
         </w:rPr>
         <w:t>Hướng dẫn sử dụng git diff</w:t>
       </w:r>
+    </w:p>
+    <w:p>
+      <w:pPr>
+        <w:pStyle w:val="ListParagraph"/>
+        <w:numPr>
+          <w:ilvl w:val="0"/>
+          <w:numId w:val="25"/>
+        </w:numPr>
+        <w:rPr>
+          <w:rFonts w:ascii="Times New Roman" w:hAnsi="Times New Roman" w:cs="Times New Roman"/>
+          <w:sz w:val="28"/>
+          <w:szCs w:val="28"/>
+        </w:rPr>
+      </w:pPr>
+      <w:r>
+        <w:rPr>
+          <w:rFonts w:ascii="Times New Roman" w:hAnsi="Times New Roman" w:cs="Times New Roman"/>
+          <w:sz w:val="28"/>
+          <w:szCs w:val="28"/>
+        </w:rPr>
+        <w:t>Lệnh git diff hiện thị thông tin thay đổi giữa thư mục làm việc và vùng index (staging) hoặc với commit cũ, thông tin thay đổi giữa index(staging) và commit, thông tin thay đổi giữa hai nhánh ...</w:t>
+      </w:r>
+    </w:p>
+    <w:p>
+      <w:pPr>
+        <w:pStyle w:val="ListParagraph"/>
+        <w:numPr>
+          <w:ilvl w:val="0"/>
+          <w:numId w:val="25"/>
+        </w:numPr>
+        <w:rPr>
+          <w:rFonts w:ascii="Times New Roman" w:hAnsi="Times New Roman" w:cs="Times New Roman"/>
+          <w:sz w:val="28"/>
+          <w:szCs w:val="28"/>
+        </w:rPr>
+      </w:pPr>
+      <w:r>
+        <w:rPr>
+          <w:rFonts w:ascii="Times New Roman" w:hAnsi="Times New Roman" w:cs="Times New Roman"/>
+          <w:sz w:val="28"/>
+          <w:szCs w:val="28"/>
+        </w:rPr>
+        <w:t>Nói dễ hiểu hơn thì git diff để xem sự thay đổi giữa commit, branch, … tùy vào câu lệnh mà mình làm.</w:t>
+      </w:r>
+    </w:p>
+    <w:p>
+      <w:pPr>
+        <w:rPr>
+          <w:rFonts w:ascii="Times New Roman" w:hAnsi="Times New Roman" w:cs="Times New Roman"/>
+          <w:sz w:val="28"/>
+          <w:szCs w:val="28"/>
+        </w:rPr>
+      </w:pPr>
+      <w:r>
+        <w:rPr>
+          <w:rFonts w:ascii="Times New Roman" w:hAnsi="Times New Roman" w:cs="Times New Roman"/>
+          <w:sz w:val="28"/>
+          <w:szCs w:val="28"/>
+        </w:rPr>
+        <w:t>So sánh 2 nhánh:</w:t>
+      </w:r>
+    </w:p>
+    <w:p>
+      <w:pPr>
+        <w:rPr>
+          <w:rFonts w:ascii="Times New Roman" w:hAnsi="Times New Roman" w:cs="Times New Roman"/>
+          <w:b/>
+          <w:bCs/>
+          <w:sz w:val="28"/>
+          <w:szCs w:val="28"/>
+        </w:rPr>
+      </w:pPr>
+      <w:r>
+        <w:rPr>
+          <w:rFonts w:ascii="Times New Roman" w:hAnsi="Times New Roman" w:cs="Times New Roman"/>
+          <w:b/>
+          <w:bCs/>
+          <w:sz w:val="28"/>
+          <w:szCs w:val="28"/>
+        </w:rPr>
+        <w:drawing>
+          <wp:inline distT="0" distB="0" distL="0" distR="0" wp14:anchorId="6955696B" wp14:editId="27F9DFB0">
+            <wp:extent cx="4645007" cy="2847975"/>
+            <wp:effectExtent l="0" t="0" r="3810" b="0"/>
+            <wp:docPr id="158616331" name="Picture 1" descr="A computer screen shot of a black screen&#10;&#10;Description automatically generated"/>
+            <wp:cNvGraphicFramePr>
+              <a:graphicFrameLocks xmlns:a="http://schemas.openxmlformats.org/drawingml/2006/main" noChangeAspect="1"/>
+            </wp:cNvGraphicFramePr>
+            <a:graphic xmlns:a="http://schemas.openxmlformats.org/drawingml/2006/main">
+              <a:graphicData uri="http://schemas.openxmlformats.org/drawingml/2006/picture">
+                <pic:pic xmlns:pic="http://schemas.openxmlformats.org/drawingml/2006/picture">
+                  <pic:nvPicPr>
+                    <pic:cNvPr id="158616331" name="Picture 1" descr="A computer screen shot of a black screen&#10;&#10;Description automatically generated"/>
+                    <pic:cNvPicPr/>
+                  </pic:nvPicPr>
+                  <pic:blipFill>
+                    <a:blip r:embed="rId13"/>
+                    <a:stretch>
+                      <a:fillRect/>
+                    </a:stretch>
+                  </pic:blipFill>
+                  <pic:spPr>
+                    <a:xfrm>
+                      <a:off x="0" y="0"/>
+                      <a:ext cx="4652546" cy="2852597"/>
+                    </a:xfrm>
+                    <a:prstGeom prst="rect">
+                      <a:avLst/>
+                    </a:prstGeom>
+                  </pic:spPr>
+                </pic:pic>
+              </a:graphicData>
+            </a:graphic>
+          </wp:inline>
+        </w:drawing>
+      </w:r>
+    </w:p>
+    <w:p>
+      <w:pPr>
+        <w:rPr>
+          <w:rFonts w:ascii="Times New Roman" w:hAnsi="Times New Roman" w:cs="Times New Roman"/>
+          <w:sz w:val="28"/>
+          <w:szCs w:val="28"/>
+        </w:rPr>
+      </w:pPr>
+      <w:r>
+        <w:rPr>
+          <w:rFonts w:ascii="Times New Roman" w:hAnsi="Times New Roman" w:cs="Times New Roman"/>
+          <w:sz w:val="28"/>
+          <w:szCs w:val="28"/>
+        </w:rPr>
+        <w:lastRenderedPageBreak/>
+        <w:t>So sánh 2 commit:</w:t>
+      </w:r>
+    </w:p>
+    <w:p>
+      <w:pPr>
+        <w:rPr>
+          <w:rFonts w:ascii="Times New Roman" w:hAnsi="Times New Roman" w:cs="Times New Roman"/>
+          <w:sz w:val="28"/>
+          <w:szCs w:val="28"/>
+        </w:rPr>
+      </w:pPr>
+      <w:r>
+        <w:rPr>
+          <w:rFonts w:ascii="Times New Roman" w:hAnsi="Times New Roman" w:cs="Times New Roman"/>
+          <w:sz w:val="28"/>
+          <w:szCs w:val="28"/>
+        </w:rPr>
+        <w:drawing>
+          <wp:inline distT="0" distB="0" distL="0" distR="0" wp14:anchorId="528E11F3" wp14:editId="2F537F94">
+            <wp:extent cx="5734850" cy="3105583"/>
+            <wp:effectExtent l="0" t="0" r="0" b="0"/>
+            <wp:docPr id="1839947534" name="Picture 1" descr="A screenshot of a computer program&#10;&#10;Description automatically generated"/>
+            <wp:cNvGraphicFramePr>
+              <a:graphicFrameLocks xmlns:a="http://schemas.openxmlformats.org/drawingml/2006/main" noChangeAspect="1"/>
+            </wp:cNvGraphicFramePr>
+            <a:graphic xmlns:a="http://schemas.openxmlformats.org/drawingml/2006/main">
+              <a:graphicData uri="http://schemas.openxmlformats.org/drawingml/2006/picture">
+                <pic:pic xmlns:pic="http://schemas.openxmlformats.org/drawingml/2006/picture">
+                  <pic:nvPicPr>
+                    <pic:cNvPr id="1839947534" name="Picture 1" descr="A screenshot of a computer program&#10;&#10;Description automatically generated"/>
+                    <pic:cNvPicPr/>
+                  </pic:nvPicPr>
+                  <pic:blipFill>
+                    <a:blip r:embed="rId14"/>
+                    <a:stretch>
+                      <a:fillRect/>
+                    </a:stretch>
+                  </pic:blipFill>
+                  <pic:spPr>
+                    <a:xfrm>
+                      <a:off x="0" y="0"/>
+                      <a:ext cx="5734850" cy="3105583"/>
+                    </a:xfrm>
+                    <a:prstGeom prst="rect">
+                      <a:avLst/>
+                    </a:prstGeom>
+                  </pic:spPr>
+                </pic:pic>
+              </a:graphicData>
+            </a:graphic>
+          </wp:inline>
+        </w:drawing>
+      </w:r>
+    </w:p>
+    <w:p>
+      <w:pPr>
+        <w:rPr>
+          <w:rFonts w:ascii="Times New Roman" w:hAnsi="Times New Roman" w:cs="Times New Roman"/>
+          <w:sz w:val="28"/>
+          <w:szCs w:val="28"/>
+        </w:rPr>
+      </w:pPr>
     </w:p>
     <w:sectPr>
       <w:pgSz w:w="12240" w:h="15840"/>
@@ -358,6 +967,56 @@
 </w:document>
 </file>
 
+<file path=word/endnotes.xml><?xml version="1.0" encoding="utf-8"?>
+<w:endnotes xmlns:wpc="http://schemas.microsoft.com/office/word/2010/wordprocessingCanvas" xmlns:cx="http://schemas.microsoft.com/office/drawing/2014/chartex" xmlns:cx1="http://schemas.microsoft.com/office/drawing/2015/9/8/chartex" xmlns:cx2="http://schemas.microsoft.com/office/drawing/2015/10/21/chartex" xmlns:cx3="http://schemas.microsoft.com/office/drawing/2016/5/9/chartex" xmlns:cx4="http://schemas.microsoft.com/office/drawing/2016/5/10/chartex" xmlns:cx5="http://schemas.microsoft.com/office/drawing/2016/5/11/chartex" xmlns:cx6="http://schemas.microsoft.com/office/drawing/2016/5/12/chartex" xmlns:cx7="http://schemas.microsoft.com/office/drawing/2016/5/13/chartex" xmlns:cx8="http://schemas.microsoft.com/office/drawing/2016/5/14/chartex" xmlns:mc="http://schemas.openxmlformats.org/markup-compatibility/2006" xmlns:aink="http://schemas.microsoft.com/office/drawing/2016/ink" xmlns:am3d="http://schemas.microsoft.com/office/drawing/2017/model3d" xmlns:o="urn:schemas-microsoft-com:office:office" xmlns:oel="http://schemas.microsoft.com/office/2019/extlst" xmlns:r="http://schemas.openxmlformats.org/officeDocument/2006/relationships" xmlns:m="http://schemas.openxmlformats.org/officeDocument/2006/math" xmlns:v="urn:schemas-microsoft-com:vml" xmlns:wp14="http://schemas.microsoft.com/office/word/2010/wordprocessingDrawing" xmlns:wp="http://schemas.openxmlformats.org/drawingml/2006/wordprocessingDrawing" xmlns:w10="urn:schemas-microsoft-com:office:word" xmlns:w="http://schemas.openxmlformats.org/wordprocessingml/2006/main" xmlns:w14="http://schemas.microsoft.com/office/word/2010/wordml" xmlns:w15="http://schemas.microsoft.com/office/word/2012/wordml" xmlns:w16cex="http://schemas.microsoft.com/office/word/2018/wordml/cex" xmlns:w16cid="http://schemas.microsoft.com/office/word/2016/wordml/cid" xmlns:w16="http://schemas.microsoft.com/office/word/2018/wordml" xmlns:w16du="http://schemas.microsoft.com/office/word/2023/wordml/word16du" xmlns:w16sdtdh="http://schemas.microsoft.com/office/word/2020/wordml/sdtdatahash" xmlns:w16se="http://schemas.microsoft.com/office/word/2015/wordml/symex" xmlns:wpg="http://schemas.microsoft.com/office/word/2010/wordprocessingGroup" xmlns:wpi="http://schemas.microsoft.com/office/word/2010/wordprocessingInk" xmlns:wne="http://schemas.microsoft.com/office/word/2006/wordml" xmlns:wps="http://schemas.microsoft.com/office/word/2010/wordprocessingShape" mc:Ignorable="w14 w15 w16se w16cid w16 w16cex w16sdtdh wp14">
+  <w:endnote w:type="separator" w:id="-1">
+    <w:p>
+      <w:pPr>
+        <w:spacing w:after="0" w:line="240" w:lineRule="auto"/>
+      </w:pPr>
+      <w:r>
+        <w:separator/>
+      </w:r>
+    </w:p>
+  </w:endnote>
+  <w:endnote w:type="continuationSeparator" w:id="0">
+    <w:p>
+      <w:pPr>
+        <w:spacing w:after="0" w:line="240" w:lineRule="auto"/>
+      </w:pPr>
+      <w:r>
+        <w:continuationSeparator/>
+      </w:r>
+    </w:p>
+  </w:endnote>
+</w:endnotes>
+</file>
+
+<file path=word/footnotes.xml><?xml version="1.0" encoding="utf-8"?>
+<w:footnotes xmlns:wpc="http://schemas.microsoft.com/office/word/2010/wordprocessingCanvas" xmlns:cx="http://schemas.microsoft.com/office/drawing/2014/chartex" xmlns:cx1="http://schemas.microsoft.com/office/drawing/2015/9/8/chartex" xmlns:cx2="http://schemas.microsoft.com/office/drawing/2015/10/21/chartex" xmlns:cx3="http://schemas.microsoft.com/office/drawing/2016/5/9/chartex" xmlns:cx4="http://schemas.microsoft.com/office/drawing/2016/5/10/chartex" xmlns:cx5="http://schemas.microsoft.com/office/drawing/2016/5/11/chartex" xmlns:cx6="http://schemas.microsoft.com/office/drawing/2016/5/12/chartex" xmlns:cx7="http://schemas.microsoft.com/office/drawing/2016/5/13/chartex" xmlns:cx8="http://schemas.microsoft.com/office/drawing/2016/5/14/chartex" xmlns:mc="http://schemas.openxmlformats.org/markup-compatibility/2006" xmlns:aink="http://schemas.microsoft.com/office/drawing/2016/ink" xmlns:am3d="http://schemas.microsoft.com/office/drawing/2017/model3d" xmlns:o="urn:schemas-microsoft-com:office:office" xmlns:oel="http://schemas.microsoft.com/office/2019/extlst" xmlns:r="http://schemas.openxmlformats.org/officeDocument/2006/relationships" xmlns:m="http://schemas.openxmlformats.org/officeDocument/2006/math" xmlns:v="urn:schemas-microsoft-com:vml" xmlns:wp14="http://schemas.microsoft.com/office/word/2010/wordprocessingDrawing" xmlns:wp="http://schemas.openxmlformats.org/drawingml/2006/wordprocessingDrawing" xmlns:w10="urn:schemas-microsoft-com:office:word" xmlns:w="http://schemas.openxmlformats.org/wordprocessingml/2006/main" xmlns:w14="http://schemas.microsoft.com/office/word/2010/wordml" xmlns:w15="http://schemas.microsoft.com/office/word/2012/wordml" xmlns:w16cex="http://schemas.microsoft.com/office/word/2018/wordml/cex" xmlns:w16cid="http://schemas.microsoft.com/office/word/2016/wordml/cid" xmlns:w16="http://schemas.microsoft.com/office/word/2018/wordml" xmlns:w16du="http://schemas.microsoft.com/office/word/2023/wordml/word16du" xmlns:w16sdtdh="http://schemas.microsoft.com/office/word/2020/wordml/sdtdatahash" xmlns:w16se="http://schemas.microsoft.com/office/word/2015/wordml/symex" xmlns:wpg="http://schemas.microsoft.com/office/word/2010/wordprocessingGroup" xmlns:wpi="http://schemas.microsoft.com/office/word/2010/wordprocessingInk" xmlns:wne="http://schemas.microsoft.com/office/word/2006/wordml" xmlns:wps="http://schemas.microsoft.com/office/word/2010/wordprocessingShape" mc:Ignorable="w14 w15 w16se w16cid w16 w16cex w16sdtdh wp14">
+  <w:footnote w:type="separator" w:id="-1">
+    <w:p>
+      <w:pPr>
+        <w:spacing w:after="0" w:line="240" w:lineRule="auto"/>
+      </w:pPr>
+      <w:r>
+        <w:separator/>
+      </w:r>
+    </w:p>
+  </w:footnote>
+  <w:footnote w:type="continuationSeparator" w:id="0">
+    <w:p>
+      <w:pPr>
+        <w:spacing w:after="0" w:line="240" w:lineRule="auto"/>
+      </w:pPr>
+      <w:r>
+        <w:continuationSeparator/>
+      </w:r>
+    </w:p>
+  </w:footnote>
+</w:footnotes>
+</file>
+
 <file path=word/numbering.xml><?xml version="1.0" encoding="utf-8"?>
 <w:numbering xmlns:wpc="http://schemas.microsoft.com/office/word/2010/wordprocessingCanvas" xmlns:cx="http://schemas.microsoft.com/office/drawing/2014/chartex" xmlns:cx1="http://schemas.microsoft.com/office/drawing/2015/9/8/chartex" xmlns:cx2="http://schemas.microsoft.com/office/drawing/2015/10/21/chartex" xmlns:cx3="http://schemas.microsoft.com/office/drawing/2016/5/9/chartex" xmlns:cx4="http://schemas.microsoft.com/office/drawing/2016/5/10/chartex" xmlns:cx5="http://schemas.microsoft.com/office/drawing/2016/5/11/chartex" xmlns:cx6="http://schemas.microsoft.com/office/drawing/2016/5/12/chartex" xmlns:cx7="http://schemas.microsoft.com/office/drawing/2016/5/13/chartex" xmlns:cx8="http://schemas.microsoft.com/office/drawing/2016/5/14/chartex" xmlns:mc="http://schemas.openxmlformats.org/markup-compatibility/2006" xmlns:aink="http://schemas.microsoft.com/office/drawing/2016/ink" xmlns:am3d="http://schemas.microsoft.com/office/drawing/2017/model3d" xmlns:o="urn:schemas-microsoft-com:office:office" xmlns:oel="http://schemas.microsoft.com/office/2019/extlst" xmlns:r="http://schemas.openxmlformats.org/officeDocument/2006/relationships" xmlns:m="http://schemas.openxmlformats.org/officeDocument/2006/math" xmlns:v="urn:schemas-microsoft-com:vml" xmlns:wp14="http://schemas.microsoft.com/office/word/2010/wordprocessingDrawing" xmlns:wp="http://schemas.openxmlformats.org/drawingml/2006/wordprocessingDrawing" xmlns:w10="urn:schemas-microsoft-com:office:word" xmlns:w="http://schemas.openxmlformats.org/wordprocessingml/2006/main" xmlns:w14="http://schemas.microsoft.com/office/word/2010/wordml" xmlns:w15="http://schemas.microsoft.com/office/word/2012/wordml" xmlns:w16cex="http://schemas.microsoft.com/office/word/2018/wordml/cex" xmlns:w16cid="http://schemas.microsoft.com/office/word/2016/wordml/cid" xmlns:w16="http://schemas.microsoft.com/office/word/2018/wordml" xmlns:w16du="http://schemas.microsoft.com/office/word/2023/wordml/word16du" xmlns:w16sdtdh="http://schemas.microsoft.com/office/word/2020/wordml/sdtdatahash" xmlns:w16se="http://schemas.microsoft.com/office/word/2015/wordml/symex" xmlns:wpg="http://schemas.microsoft.com/office/word/2010/wordprocessingGroup" xmlns:wpi="http://schemas.microsoft.com/office/word/2010/wordprocessingInk" xmlns:wne="http://schemas.microsoft.com/office/word/2006/wordml" xmlns:wps="http://schemas.microsoft.com/office/word/2010/wordprocessingShape" mc:Ignorable="w14 w15 w16se w16cid w16 w16cex w16sdtdh wp14">
   <w:abstractNum w:abstractNumId="0" w15:restartNumberingAfterBreak="0">
@@ -2597,6 +3256,118 @@
     </w:lvl>
   </w:abstractNum>
   <w:abstractNum w:abstractNumId="19" w15:restartNumberingAfterBreak="0">
+    <w:nsid w:val="52DF6999"/>
+    <w:multiLevelType w:val="hybridMultilevel"/>
+    <w:tmpl w:val="AA622166"/>
+    <w:lvl w:ilvl="0" w:tplc="943C3C5A">
+      <w:numFmt w:val="bullet"/>
+      <w:lvlText w:val="-"/>
+      <w:lvlJc w:val="left"/>
+      <w:pPr>
+        <w:ind w:left="720" w:hanging="360"/>
+      </w:pPr>
+      <w:rPr>
+        <w:rFonts w:ascii="Times New Roman" w:eastAsiaTheme="minorHAnsi" w:hAnsi="Times New Roman" w:cs="Times New Roman" w:hint="default"/>
+      </w:rPr>
+    </w:lvl>
+    <w:lvl w:ilvl="1" w:tplc="04090003" w:tentative="1">
+      <w:start w:val="1"/>
+      <w:numFmt w:val="bullet"/>
+      <w:lvlText w:val="o"/>
+      <w:lvlJc w:val="left"/>
+      <w:pPr>
+        <w:ind w:left="1440" w:hanging="360"/>
+      </w:pPr>
+      <w:rPr>
+        <w:rFonts w:ascii="Courier New" w:hAnsi="Courier New" w:cs="Courier New" w:hint="default"/>
+      </w:rPr>
+    </w:lvl>
+    <w:lvl w:ilvl="2" w:tplc="04090005" w:tentative="1">
+      <w:start w:val="1"/>
+      <w:numFmt w:val="bullet"/>
+      <w:lvlText w:val=""/>
+      <w:lvlJc w:val="left"/>
+      <w:pPr>
+        <w:ind w:left="2160" w:hanging="360"/>
+      </w:pPr>
+      <w:rPr>
+        <w:rFonts w:ascii="Wingdings" w:hAnsi="Wingdings" w:hint="default"/>
+      </w:rPr>
+    </w:lvl>
+    <w:lvl w:ilvl="3" w:tplc="04090001" w:tentative="1">
+      <w:start w:val="1"/>
+      <w:numFmt w:val="bullet"/>
+      <w:lvlText w:val=""/>
+      <w:lvlJc w:val="left"/>
+      <w:pPr>
+        <w:ind w:left="2880" w:hanging="360"/>
+      </w:pPr>
+      <w:rPr>
+        <w:rFonts w:ascii="Symbol" w:hAnsi="Symbol" w:hint="default"/>
+      </w:rPr>
+    </w:lvl>
+    <w:lvl w:ilvl="4" w:tplc="04090003" w:tentative="1">
+      <w:start w:val="1"/>
+      <w:numFmt w:val="bullet"/>
+      <w:lvlText w:val="o"/>
+      <w:lvlJc w:val="left"/>
+      <w:pPr>
+        <w:ind w:left="3600" w:hanging="360"/>
+      </w:pPr>
+      <w:rPr>
+        <w:rFonts w:ascii="Courier New" w:hAnsi="Courier New" w:cs="Courier New" w:hint="default"/>
+      </w:rPr>
+    </w:lvl>
+    <w:lvl w:ilvl="5" w:tplc="04090005" w:tentative="1">
+      <w:start w:val="1"/>
+      <w:numFmt w:val="bullet"/>
+      <w:lvlText w:val=""/>
+      <w:lvlJc w:val="left"/>
+      <w:pPr>
+        <w:ind w:left="4320" w:hanging="360"/>
+      </w:pPr>
+      <w:rPr>
+        <w:rFonts w:ascii="Wingdings" w:hAnsi="Wingdings" w:hint="default"/>
+      </w:rPr>
+    </w:lvl>
+    <w:lvl w:ilvl="6" w:tplc="04090001" w:tentative="1">
+      <w:start w:val="1"/>
+      <w:numFmt w:val="bullet"/>
+      <w:lvlText w:val=""/>
+      <w:lvlJc w:val="left"/>
+      <w:pPr>
+        <w:ind w:left="5040" w:hanging="360"/>
+      </w:pPr>
+      <w:rPr>
+        <w:rFonts w:ascii="Symbol" w:hAnsi="Symbol" w:hint="default"/>
+      </w:rPr>
+    </w:lvl>
+    <w:lvl w:ilvl="7" w:tplc="04090003" w:tentative="1">
+      <w:start w:val="1"/>
+      <w:numFmt w:val="bullet"/>
+      <w:lvlText w:val="o"/>
+      <w:lvlJc w:val="left"/>
+      <w:pPr>
+        <w:ind w:left="5760" w:hanging="360"/>
+      </w:pPr>
+      <w:rPr>
+        <w:rFonts w:ascii="Courier New" w:hAnsi="Courier New" w:cs="Courier New" w:hint="default"/>
+      </w:rPr>
+    </w:lvl>
+    <w:lvl w:ilvl="8" w:tplc="04090005" w:tentative="1">
+      <w:start w:val="1"/>
+      <w:numFmt w:val="bullet"/>
+      <w:lvlText w:val=""/>
+      <w:lvlJc w:val="left"/>
+      <w:pPr>
+        <w:ind w:left="6480" w:hanging="360"/>
+      </w:pPr>
+      <w:rPr>
+        <w:rFonts w:ascii="Wingdings" w:hAnsi="Wingdings" w:hint="default"/>
+      </w:rPr>
+    </w:lvl>
+  </w:abstractNum>
+  <w:abstractNum w:abstractNumId="20" w15:restartNumberingAfterBreak="0">
     <w:nsid w:val="581026CC"/>
     <w:multiLevelType w:val="hybridMultilevel"/>
     <w:tmpl w:val="8B62AF4C"/>
@@ -2709,7 +3480,7 @@
       </w:rPr>
     </w:lvl>
   </w:abstractNum>
-  <w:abstractNum w:abstractNumId="20" w15:restartNumberingAfterBreak="0">
+  <w:abstractNum w:abstractNumId="21" w15:restartNumberingAfterBreak="0">
     <w:nsid w:val="5E0F2477"/>
     <w:multiLevelType w:val="multilevel"/>
     <w:tmpl w:val="221E55E4"/>
@@ -2858,7 +3629,7 @@
       </w:rPr>
     </w:lvl>
   </w:abstractNum>
-  <w:abstractNum w:abstractNumId="21" w15:restartNumberingAfterBreak="0">
+  <w:abstractNum w:abstractNumId="22" w15:restartNumberingAfterBreak="0">
     <w:nsid w:val="7A57358E"/>
     <w:multiLevelType w:val="multilevel"/>
     <w:tmpl w:val="B330DE74"/>
@@ -3007,7 +3778,7 @@
       </w:rPr>
     </w:lvl>
   </w:abstractNum>
-  <w:abstractNum w:abstractNumId="22" w15:restartNumberingAfterBreak="0">
+  <w:abstractNum w:abstractNumId="23" w15:restartNumberingAfterBreak="0">
     <w:nsid w:val="7C371BCA"/>
     <w:multiLevelType w:val="hybridMultilevel"/>
     <w:tmpl w:val="7898EE18"/>
@@ -3120,7 +3891,7 @@
       </w:rPr>
     </w:lvl>
   </w:abstractNum>
-  <w:abstractNum w:abstractNumId="23" w15:restartNumberingAfterBreak="0">
+  <w:abstractNum w:abstractNumId="24" w15:restartNumberingAfterBreak="0">
     <w:nsid w:val="7D7970EB"/>
     <w:multiLevelType w:val="hybridMultilevel"/>
     <w:tmpl w:val="F83EF5DC"/>
@@ -3210,7 +3981,7 @@
     </w:lvl>
   </w:abstractNum>
   <w:num w:numId="1" w16cid:durableId="1494180743">
-    <w:abstractNumId w:val="23"/>
+    <w:abstractNumId w:val="24"/>
   </w:num>
   <w:num w:numId="2" w16cid:durableId="869535664">
     <w:abstractNumId w:val="0"/>
@@ -3228,16 +3999,16 @@
     <w:abstractNumId w:val="5"/>
   </w:num>
   <w:num w:numId="7" w16cid:durableId="1492022925">
-    <w:abstractNumId w:val="20"/>
+    <w:abstractNumId w:val="21"/>
   </w:num>
   <w:num w:numId="8" w16cid:durableId="92475682">
     <w:abstractNumId w:val="6"/>
   </w:num>
   <w:num w:numId="9" w16cid:durableId="1428427106">
-    <w:abstractNumId w:val="21"/>
+    <w:abstractNumId w:val="22"/>
   </w:num>
   <w:num w:numId="10" w16cid:durableId="1961060685">
-    <w:abstractNumId w:val="22"/>
+    <w:abstractNumId w:val="23"/>
   </w:num>
   <w:num w:numId="11" w16cid:durableId="201019243">
     <w:abstractNumId w:val="2"/>
@@ -3246,7 +4017,7 @@
     <w:abstractNumId w:val="4"/>
   </w:num>
   <w:num w:numId="13" w16cid:durableId="1521580962">
-    <w:abstractNumId w:val="19"/>
+    <w:abstractNumId w:val="20"/>
   </w:num>
   <w:num w:numId="14" w16cid:durableId="478110281">
     <w:abstractNumId w:val="9"/>
@@ -3280,6 +4051,9 @@
   </w:num>
   <w:num w:numId="24" w16cid:durableId="1073626782">
     <w:abstractNumId w:val="12"/>
+  </w:num>
+  <w:num w:numId="25" w16cid:durableId="1542790120">
+    <w:abstractNumId w:val="19"/>
   </w:num>
 </w:numbering>
 </file>
@@ -3764,6 +4538,50 @@
       <w:bCs/>
     </w:rPr>
   </w:style>
+  <w:style w:type="paragraph" w:styleId="Header">
+    <w:name w:val="header"/>
+    <w:basedOn w:val="Normal"/>
+    <w:link w:val="HeaderChar"/>
+    <w:uiPriority w:val="99"/>
+    <w:unhideWhenUsed/>
+    <w:rsid w:val="00695793"/>
+    <w:pPr>
+      <w:tabs>
+        <w:tab w:val="center" w:pos="4680"/>
+        <w:tab w:val="right" w:pos="9360"/>
+      </w:tabs>
+      <w:spacing w:after="0" w:line="240" w:lineRule="auto"/>
+    </w:pPr>
+  </w:style>
+  <w:style w:type="character" w:customStyle="1" w:styleId="HeaderChar">
+    <w:name w:val="Header Char"/>
+    <w:basedOn w:val="DefaultParagraphFont"/>
+    <w:link w:val="Header"/>
+    <w:uiPriority w:val="99"/>
+    <w:rsid w:val="00695793"/>
+  </w:style>
+  <w:style w:type="paragraph" w:styleId="Footer">
+    <w:name w:val="footer"/>
+    <w:basedOn w:val="Normal"/>
+    <w:link w:val="FooterChar"/>
+    <w:uiPriority w:val="99"/>
+    <w:unhideWhenUsed/>
+    <w:rsid w:val="00695793"/>
+    <w:pPr>
+      <w:tabs>
+        <w:tab w:val="center" w:pos="4680"/>
+        <w:tab w:val="right" w:pos="9360"/>
+      </w:tabs>
+      <w:spacing w:after="0" w:line="240" w:lineRule="auto"/>
+    </w:pPr>
+  </w:style>
+  <w:style w:type="character" w:customStyle="1" w:styleId="FooterChar">
+    <w:name w:val="Footer Char"/>
+    <w:basedOn w:val="DefaultParagraphFont"/>
+    <w:link w:val="Footer"/>
+    <w:uiPriority w:val="99"/>
+    <w:rsid w:val="00695793"/>
+  </w:style>
 </w:styles>
 </file>
 

</xml_diff>